<commit_message>
Small insignificant TODO changes
</commit_message>
<xml_diff>
--- a/pyclonestats/doc/todo-clones-ru.docx
+++ b/pyclonestats/doc/todo-clones-ru.docx
@@ -7,8 +7,6 @@
         <w:pStyle w:val="c7e0e3ebe0e2e8e5"/>
         <w:jc w:val="center"/>
       </w:pPr>
-      <w:bookmarkStart w:id="0" w:name="_GoBack"/>
-      <w:bookmarkEnd w:id="0"/>
       <w:r>
         <w:rPr>
           <w:b/>
@@ -460,6 +458,7 @@
         </w:rPr>
         <w:t xml:space="preserve"> (</w:t>
       </w:r>
+      <w:proofErr w:type="gramStart"/>
       <w:r>
         <w:rPr>
           <w:rFonts w:ascii="Arial" w:cstheme="minorBidi"/>
@@ -559,6 +558,7 @@
         </w:rPr>
         <w:t>происходит</w:t>
       </w:r>
+      <w:proofErr w:type="gramEnd"/>
       <w:r>
         <w:rPr>
           <w:rFonts w:ascii="Arial" w:cstheme="minorBidi"/>
@@ -641,6 +641,7 @@
           <w:szCs w:val="24"/>
         </w:rPr>
       </w:pPr>
+      <w:proofErr w:type="spellStart"/>
       <w:r>
         <w:rPr>
           <w:rFonts w:ascii="Arial" w:cstheme="minorBidi"/>
@@ -651,6 +652,7 @@
         </w:rPr>
         <w:t>BackEnd</w:t>
       </w:r>
+      <w:proofErr w:type="spellEnd"/>
     </w:p>
     <w:p>
       <w:pPr>
@@ -694,17 +696,7 @@
           <w:szCs w:val="24"/>
           <w:lang w:eastAsia="ru-RU"/>
         </w:rPr>
-        <w:t>открыва</w:t>
-      </w:r>
-      <w:r>
-        <w:rPr>
-          <w:rFonts w:ascii="Arial" w:cstheme="minorBidi"/>
-          <w:color w:val="000000"/>
-          <w:sz w:val="20"/>
-          <w:szCs w:val="24"/>
-          <w:lang w:eastAsia="ru-RU"/>
-        </w:rPr>
-        <w:t>ние</w:t>
+        <w:t>открывание</w:t>
       </w:r>
       <w:r>
         <w:rPr>
@@ -2165,6 +2157,7 @@
         </w:rPr>
         <w:t xml:space="preserve"> </w:t>
       </w:r>
+      <w:proofErr w:type="spellStart"/>
       <w:r>
         <w:rPr>
           <w:rFonts w:ascii="Arial" w:cstheme="minorBidi"/>
@@ -2175,6 +2168,8 @@
         </w:rPr>
         <w:t>рефакторинга</w:t>
       </w:r>
+      <w:proofErr w:type="spellEnd"/>
+      <w:proofErr w:type="gramStart"/>
       <w:r>
         <w:rPr>
           <w:rFonts w:ascii="Arial" w:cstheme="minorBidi"/>
@@ -2185,6 +2180,7 @@
         </w:rPr>
         <w:t xml:space="preserve"> -- </w:t>
       </w:r>
+      <w:proofErr w:type="gramEnd"/>
       <w:r>
         <w:rPr>
           <w:rFonts w:ascii="Arial" w:cstheme="minorBidi"/>
@@ -2213,17 +2209,7 @@
           <w:szCs w:val="24"/>
           <w:lang w:eastAsia="ru-RU"/>
         </w:rPr>
-        <w:t>сам</w:t>
-      </w:r>
-      <w:r>
-        <w:rPr>
-          <w:rFonts w:ascii="Arial" w:cstheme="minorBidi"/>
-          <w:color w:val="000000"/>
-          <w:sz w:val="20"/>
-          <w:szCs w:val="24"/>
-          <w:lang w:eastAsia="ru-RU"/>
-        </w:rPr>
-        <w:t>их</w:t>
+        <w:t>самих</w:t>
       </w:r>
       <w:r>
         <w:rPr>
@@ -2821,18 +2807,7 @@
           <w:shd w:val="clear" w:color="auto" w:fill="FFFF00"/>
           <w:lang w:eastAsia="ru-RU"/>
         </w:rPr>
-        <w:t>выделени</w:t>
-      </w:r>
-      <w:r>
-        <w:rPr>
-          <w:rFonts w:ascii="Arial" w:cstheme="minorBidi"/>
-          <w:color w:val="000000"/>
-          <w:sz w:val="20"/>
-          <w:szCs w:val="24"/>
-          <w:shd w:val="clear" w:color="auto" w:fill="FFFF00"/>
-          <w:lang w:eastAsia="ru-RU"/>
-        </w:rPr>
-        <w:t>я</w:t>
+        <w:t>выделения</w:t>
       </w:r>
       <w:r>
         <w:rPr>
@@ -3078,6 +3053,7 @@
           <w:szCs w:val="24"/>
         </w:rPr>
       </w:pPr>
+      <w:proofErr w:type="spellStart"/>
       <w:r>
         <w:rPr>
           <w:rFonts w:ascii="Arial" w:cstheme="minorBidi"/>
@@ -3088,6 +3064,7 @@
         </w:rPr>
         <w:t>FrontEnd</w:t>
       </w:r>
+      <w:proofErr w:type="spellEnd"/>
     </w:p>
     <w:p>
       <w:pPr>
@@ -3299,8 +3276,21 @@
           <w:shd w:val="clear" w:color="auto" w:fill="00FF00"/>
           <w:lang w:eastAsia="ru-RU"/>
         </w:rPr>
-        <w:t xml:space="preserve"> HTML</w:t>
-      </w:r>
+        <w:t xml:space="preserve"> </w:t>
+      </w:r>
+      <w:proofErr w:type="spellStart"/>
+      <w:r>
+        <w:rPr>
+          <w:rFonts w:ascii="Arial" w:cstheme="minorBidi"/>
+          <w:color w:val="000000"/>
+          <w:sz w:val="20"/>
+          <w:szCs w:val="24"/>
+          <w:shd w:val="clear" w:color="auto" w:fill="00FF00"/>
+          <w:lang w:eastAsia="ru-RU"/>
+        </w:rPr>
+        <w:t>HTML</w:t>
+      </w:r>
+      <w:proofErr w:type="gramStart"/>
       <w:r>
         <w:rPr>
           <w:rFonts w:ascii="Arial" w:cstheme="minorBidi"/>
@@ -3312,6 +3302,8 @@
         </w:rPr>
         <w:t>ку</w:t>
       </w:r>
+      <w:proofErr w:type="spellEnd"/>
+      <w:proofErr w:type="gramEnd"/>
       <w:r>
         <w:rPr>
           <w:rFonts w:ascii="Arial" w:cstheme="minorBidi"/>
@@ -3923,6 +3915,7 @@
         </w:rPr>
         <w:t>(</w:t>
       </w:r>
+      <w:proofErr w:type="gramStart"/>
       <w:r>
         <w:rPr>
           <w:rFonts w:ascii="Arial" w:cstheme="minorBidi"/>
@@ -3934,6 +3927,7 @@
         </w:rPr>
         <w:t>уточнить</w:t>
       </w:r>
+      <w:proofErr w:type="gramEnd"/>
       <w:r>
         <w:rPr>
           <w:rFonts w:ascii="Arial" w:cstheme="minorBidi"/>
@@ -4346,6 +4340,7 @@
           <w:szCs w:val="24"/>
         </w:rPr>
       </w:pPr>
+      <w:proofErr w:type="spellStart"/>
       <w:r>
         <w:rPr>
           <w:rFonts w:ascii="Arial" w:cstheme="minorBidi"/>
@@ -4356,6 +4351,7 @@
         </w:rPr>
         <w:t>Интеграция</w:t>
       </w:r>
+      <w:proofErr w:type="spellEnd"/>
     </w:p>
     <w:p>
       <w:pPr>
@@ -4413,7 +4409,31 @@
           <w:shd w:val="clear" w:color="auto" w:fill="FFFF00"/>
           <w:lang w:eastAsia="ru-RU"/>
         </w:rPr>
-        <w:t xml:space="preserve"> DocLine </w:t>
+        <w:t xml:space="preserve"> </w:t>
+      </w:r>
+      <w:proofErr w:type="spellStart"/>
+      <w:r>
+        <w:rPr>
+          <w:rFonts w:ascii="Arial" w:cstheme="minorBidi"/>
+          <w:color w:val="000000"/>
+          <w:sz w:val="20"/>
+          <w:szCs w:val="24"/>
+          <w:shd w:val="clear" w:color="auto" w:fill="FFFF00"/>
+          <w:lang w:eastAsia="ru-RU"/>
+        </w:rPr>
+        <w:t>DocLine</w:t>
+      </w:r>
+      <w:proofErr w:type="spellEnd"/>
+      <w:r>
+        <w:rPr>
+          <w:rFonts w:ascii="Arial" w:cstheme="minorBidi"/>
+          <w:color w:val="000000"/>
+          <w:sz w:val="20"/>
+          <w:szCs w:val="24"/>
+          <w:shd w:val="clear" w:color="auto" w:fill="FFFF00"/>
+          <w:lang w:eastAsia="ru-RU"/>
+        </w:rPr>
+        <w:t xml:space="preserve"> </w:t>
       </w:r>
       <w:r>
         <w:rPr>
@@ -4470,6 +4490,7 @@
         </w:rPr>
         <w:t>мастера</w:t>
       </w:r>
+      <w:proofErr w:type="gramStart"/>
       <w:r>
         <w:rPr>
           <w:rFonts w:ascii="Arial" w:cstheme="minorBidi"/>
@@ -4481,6 +4502,7 @@
         </w:rPr>
         <w:t>.</w:t>
       </w:r>
+      <w:proofErr w:type="gramEnd"/>
       <w:r>
         <w:rPr>
           <w:rFonts w:ascii="Arial" w:cstheme="minorBidi"/>
@@ -4504,6 +4526,7 @@
         </w:rPr>
         <w:t>(</w:t>
       </w:r>
+      <w:proofErr w:type="gramStart"/>
       <w:r>
         <w:rPr>
           <w:rFonts w:ascii="Arial" w:cstheme="minorBidi"/>
@@ -4516,6 +4539,7 @@
         </w:rPr>
         <w:t>в</w:t>
       </w:r>
+      <w:proofErr w:type="gramEnd"/>
       <w:r>
         <w:rPr>
           <w:rFonts w:ascii="Arial" w:cstheme="minorBidi"/>
@@ -4635,6 +4659,7 @@
         </w:rPr>
         <w:t xml:space="preserve"> </w:t>
       </w:r>
+      <w:proofErr w:type="spellStart"/>
       <w:r>
         <w:rPr>
           <w:rFonts w:ascii="Arial" w:cstheme="minorBidi"/>
@@ -4646,6 +4671,7 @@
         </w:rPr>
         <w:t>репозитории</w:t>
       </w:r>
+      <w:proofErr w:type="spellEnd"/>
       <w:r>
         <w:rPr>
           <w:rFonts w:ascii="Arial" w:cstheme="minorBidi"/>
@@ -4910,6 +4936,7 @@
         </w:rPr>
         <w:t>дополнить</w:t>
       </w:r>
+      <w:proofErr w:type="gramStart"/>
       <w:r>
         <w:rPr>
           <w:rFonts w:ascii="Arial" w:cstheme="minorBidi"/>
@@ -4921,6 +4948,7 @@
         </w:rPr>
         <w:t>.</w:t>
       </w:r>
+      <w:proofErr w:type="gramEnd"/>
       <w:r>
         <w:rPr>
           <w:rFonts w:ascii="Arial" w:cstheme="minorBidi"/>
@@ -4944,17 +4972,31 @@
         </w:rPr>
         <w:t>(</w:t>
       </w:r>
-      <w:r>
-        <w:rPr>
-          <w:rFonts w:ascii="Arial" w:cstheme="minorBidi"/>
-          <w:b/>
-          <w:color w:val="FF0000"/>
-          <w:sz w:val="20"/>
-          <w:szCs w:val="24"/>
-          <w:shd w:val="clear" w:color="auto" w:fill="00FF00"/>
-          <w:lang w:eastAsia="ru-RU"/>
-        </w:rPr>
-        <w:t>заведён</w:t>
+      <w:proofErr w:type="gramStart"/>
+      <w:r>
+        <w:rPr>
+          <w:rFonts w:ascii="Arial" w:cstheme="minorBidi"/>
+          <w:b/>
+          <w:color w:val="FF0000"/>
+          <w:sz w:val="20"/>
+          <w:szCs w:val="24"/>
+          <w:shd w:val="clear" w:color="auto" w:fill="00FF00"/>
+          <w:lang w:eastAsia="ru-RU"/>
+        </w:rPr>
+        <w:t>з</w:t>
+      </w:r>
+      <w:proofErr w:type="gramEnd"/>
+      <w:r>
+        <w:rPr>
+          <w:rFonts w:ascii="Arial" w:cstheme="minorBidi"/>
+          <w:b/>
+          <w:color w:val="FF0000"/>
+          <w:sz w:val="20"/>
+          <w:szCs w:val="24"/>
+          <w:shd w:val="clear" w:color="auto" w:fill="00FF00"/>
+          <w:lang w:eastAsia="ru-RU"/>
+        </w:rPr>
+        <w:t>аведён</w:t>
       </w:r>
       <w:r>
         <w:rPr>
@@ -4992,6 +5034,7 @@
         </w:rPr>
         <w:t xml:space="preserve"> </w:t>
       </w:r>
+      <w:proofErr w:type="spellStart"/>
       <w:r>
         <w:rPr>
           <w:rFonts w:ascii="Arial" w:cstheme="minorBidi"/>
@@ -5004,6 +5047,7 @@
         </w:rPr>
         <w:t>репозиторий</w:t>
       </w:r>
+      <w:proofErr w:type="spellEnd"/>
       <w:r>
         <w:rPr>
           <w:rFonts w:ascii="Arial" w:cstheme="minorBidi"/>
@@ -5088,6 +5132,7 @@
         </w:rPr>
         <w:t xml:space="preserve"> </w:t>
       </w:r>
+      <w:proofErr w:type="spellStart"/>
       <w:r>
         <w:rPr>
           <w:rFonts w:ascii="Arial" w:cstheme="minorBidi"/>
@@ -5100,6 +5145,7 @@
         </w:rPr>
         <w:t>репозиториями</w:t>
       </w:r>
+      <w:proofErr w:type="spellEnd"/>
       <w:r>
         <w:rPr>
           <w:rFonts w:ascii="Arial" w:cstheme="minorBidi"/>
@@ -5219,7 +5265,6 @@
           <w:szCs w:val="24"/>
           <w:lang w:eastAsia="ru-RU"/>
         </w:rPr>
-        <w:lastRenderedPageBreak/>
         <w:t>Веб</w:t>
       </w:r>
       <w:r>
@@ -5262,140 +5307,23 @@
           <w:rFonts w:cstheme="minorBidi"/>
           <w:szCs w:val="24"/>
         </w:rPr>
-        <w:t>Взять</w:t>
-      </w:r>
+        <w:t xml:space="preserve">Взять исходники странички у К.Ю. </w:t>
+      </w:r>
+      <w:proofErr w:type="gramStart"/>
       <w:r>
         <w:rPr>
           <w:rFonts w:cstheme="minorBidi"/>
           <w:szCs w:val="24"/>
         </w:rPr>
-        <w:t xml:space="preserve"> </w:t>
-      </w:r>
+        <w:t>Романовского</w:t>
+      </w:r>
+      <w:proofErr w:type="gramEnd"/>
       <w:r>
         <w:rPr>
           <w:rFonts w:cstheme="minorBidi"/>
           <w:szCs w:val="24"/>
         </w:rPr>
-        <w:t>исходники</w:t>
-      </w:r>
-      <w:r>
-        <w:rPr>
-          <w:rFonts w:cstheme="minorBidi"/>
-          <w:szCs w:val="24"/>
-        </w:rPr>
-        <w:t xml:space="preserve"> </w:t>
-      </w:r>
-      <w:r>
-        <w:rPr>
-          <w:rFonts w:cstheme="minorBidi"/>
-          <w:szCs w:val="24"/>
-        </w:rPr>
-        <w:t>странички</w:t>
-      </w:r>
-      <w:r>
-        <w:rPr>
-          <w:rFonts w:cstheme="minorBidi"/>
-          <w:szCs w:val="24"/>
-        </w:rPr>
-        <w:t xml:space="preserve"> </w:t>
-      </w:r>
-      <w:r>
-        <w:rPr>
-          <w:rFonts w:cstheme="minorBidi"/>
-          <w:szCs w:val="24"/>
-        </w:rPr>
-        <w:t>у</w:t>
-      </w:r>
-      <w:r>
-        <w:rPr>
-          <w:rFonts w:cstheme="minorBidi"/>
-          <w:szCs w:val="24"/>
-        </w:rPr>
-        <w:t xml:space="preserve"> </w:t>
-      </w:r>
-      <w:r>
-        <w:rPr>
-          <w:rFonts w:cstheme="minorBidi"/>
-          <w:szCs w:val="24"/>
-        </w:rPr>
-        <w:t>К</w:t>
-      </w:r>
-      <w:r>
-        <w:rPr>
-          <w:rFonts w:cstheme="minorBidi"/>
-          <w:szCs w:val="24"/>
-        </w:rPr>
-        <w:t>.</w:t>
-      </w:r>
-      <w:r>
-        <w:rPr>
-          <w:rFonts w:cstheme="minorBidi"/>
-          <w:szCs w:val="24"/>
-        </w:rPr>
-        <w:t>Ю</w:t>
-      </w:r>
-      <w:r>
-        <w:rPr>
-          <w:rFonts w:cstheme="minorBidi"/>
-          <w:szCs w:val="24"/>
-        </w:rPr>
-        <w:t xml:space="preserve">. </w:t>
-      </w:r>
-      <w:r>
-        <w:rPr>
-          <w:rFonts w:cstheme="minorBidi"/>
-          <w:szCs w:val="24"/>
-        </w:rPr>
-        <w:t>Романовского</w:t>
-      </w:r>
-      <w:r>
-        <w:rPr>
-          <w:rFonts w:cstheme="minorBidi"/>
-          <w:szCs w:val="24"/>
-        </w:rPr>
-        <w:t xml:space="preserve"> </w:t>
-      </w:r>
-      <w:r>
-        <w:rPr>
-          <w:rFonts w:cstheme="minorBidi"/>
-          <w:szCs w:val="24"/>
-        </w:rPr>
-        <w:t>и</w:t>
-      </w:r>
-      <w:r>
-        <w:rPr>
-          <w:rFonts w:cstheme="minorBidi"/>
-          <w:szCs w:val="24"/>
-        </w:rPr>
-        <w:t xml:space="preserve"> </w:t>
-      </w:r>
-      <w:r>
-        <w:rPr>
-          <w:rFonts w:cstheme="minorBidi"/>
-          <w:szCs w:val="24"/>
-        </w:rPr>
-        <w:t>поднять</w:t>
-      </w:r>
-      <w:r>
-        <w:rPr>
-          <w:rFonts w:cstheme="minorBidi"/>
-          <w:szCs w:val="24"/>
-        </w:rPr>
-        <w:t xml:space="preserve"> </w:t>
-      </w:r>
-      <w:r>
-        <w:rPr>
-          <w:rFonts w:cstheme="minorBidi"/>
-          <w:szCs w:val="24"/>
-        </w:rPr>
-        <w:t>ее</w:t>
-      </w:r>
-      <w:r>
-        <w:rPr>
-          <w:rFonts w:cstheme="minorBidi"/>
-          <w:szCs w:val="24"/>
-        </w:rPr>
-        <w:t>.</w:t>
+        <w:t xml:space="preserve"> и поднять ее.</w:t>
       </w:r>
     </w:p>
     <w:p>
@@ -5428,7 +5356,7 @@
           <w:szCs w:val="24"/>
           <w:lang w:eastAsia="ru-RU"/>
         </w:rPr>
-        <w:t xml:space="preserve"> </w:t>
+        <w:t xml:space="preserve"> написать по-русски и по-английски про новую функциональность с поиском клонов (несколько предложений,</w:t>
       </w:r>
       <w:r>
         <w:rPr>
@@ -5436,296 +5364,10 @@
           <w:szCs w:val="24"/>
           <w:lang w:eastAsia="ru-RU"/>
         </w:rPr>
-        <w:t>написать</w:t>
-      </w:r>
-      <w:r>
-        <w:rPr>
-          <w:rFonts w:cstheme="minorBidi"/>
-          <w:szCs w:val="24"/>
-          <w:lang w:eastAsia="ru-RU"/>
-        </w:rPr>
-        <w:t xml:space="preserve"> </w:t>
-      </w:r>
-      <w:r>
-        <w:rPr>
-          <w:rFonts w:cstheme="minorBidi"/>
-          <w:szCs w:val="24"/>
-          <w:lang w:eastAsia="ru-RU"/>
-        </w:rPr>
-        <w:t>по</w:t>
-      </w:r>
-      <w:r>
-        <w:rPr>
-          <w:rFonts w:cstheme="minorBidi"/>
-          <w:szCs w:val="24"/>
-          <w:lang w:eastAsia="ru-RU"/>
-        </w:rPr>
-        <w:t>-</w:t>
-      </w:r>
-      <w:r>
-        <w:rPr>
-          <w:rFonts w:cstheme="minorBidi"/>
-          <w:szCs w:val="24"/>
-          <w:lang w:eastAsia="ru-RU"/>
-        </w:rPr>
-        <w:t>русски</w:t>
-      </w:r>
-      <w:r>
-        <w:rPr>
-          <w:rFonts w:cstheme="minorBidi"/>
-          <w:szCs w:val="24"/>
-          <w:lang w:eastAsia="ru-RU"/>
-        </w:rPr>
-        <w:t xml:space="preserve"> </w:t>
-      </w:r>
-      <w:r>
-        <w:rPr>
-          <w:rFonts w:cstheme="minorBidi"/>
-          <w:szCs w:val="24"/>
-          <w:lang w:eastAsia="ru-RU"/>
-        </w:rPr>
-        <w:t>и</w:t>
-      </w:r>
-      <w:r>
-        <w:rPr>
-          <w:rFonts w:cstheme="minorBidi"/>
-          <w:szCs w:val="24"/>
-          <w:lang w:eastAsia="ru-RU"/>
-        </w:rPr>
-        <w:t xml:space="preserve"> </w:t>
-      </w:r>
-      <w:r>
-        <w:rPr>
-          <w:rFonts w:cstheme="minorBidi"/>
-          <w:szCs w:val="24"/>
-          <w:lang w:eastAsia="ru-RU"/>
-        </w:rPr>
-        <w:t>по</w:t>
-      </w:r>
-      <w:r>
-        <w:rPr>
-          <w:rFonts w:cstheme="minorBidi"/>
-          <w:szCs w:val="24"/>
-          <w:lang w:eastAsia="ru-RU"/>
-        </w:rPr>
-        <w:t>-</w:t>
-      </w:r>
-      <w:r>
-        <w:rPr>
-          <w:rFonts w:cstheme="minorBidi"/>
-          <w:szCs w:val="24"/>
-          <w:lang w:eastAsia="ru-RU"/>
-        </w:rPr>
-        <w:t>английски</w:t>
-      </w:r>
-      <w:r>
-        <w:rPr>
-          <w:rFonts w:cstheme="minorBidi"/>
-          <w:szCs w:val="24"/>
-          <w:lang w:eastAsia="ru-RU"/>
-        </w:rPr>
-        <w:t xml:space="preserve"> </w:t>
-      </w:r>
-      <w:r>
-        <w:rPr>
-          <w:rFonts w:cstheme="minorBidi"/>
-          <w:szCs w:val="24"/>
-          <w:lang w:eastAsia="ru-RU"/>
-        </w:rPr>
-        <w:t>про</w:t>
-      </w:r>
-      <w:r>
-        <w:rPr>
-          <w:rFonts w:cstheme="minorBidi"/>
-          <w:szCs w:val="24"/>
-          <w:lang w:eastAsia="ru-RU"/>
-        </w:rPr>
-        <w:t xml:space="preserve"> </w:t>
-      </w:r>
-      <w:r>
-        <w:rPr>
-          <w:rFonts w:cstheme="minorBidi"/>
-          <w:szCs w:val="24"/>
-          <w:lang w:eastAsia="ru-RU"/>
-        </w:rPr>
-        <w:t>новую</w:t>
-      </w:r>
-      <w:r>
-        <w:rPr>
-          <w:rFonts w:cstheme="minorBidi"/>
-          <w:szCs w:val="24"/>
-          <w:lang w:eastAsia="ru-RU"/>
-        </w:rPr>
-        <w:t xml:space="preserve"> </w:t>
-      </w:r>
-      <w:r>
-        <w:rPr>
-          <w:rFonts w:cstheme="minorBidi"/>
-          <w:szCs w:val="24"/>
-          <w:lang w:eastAsia="ru-RU"/>
-        </w:rPr>
-        <w:t>функциональность</w:t>
-      </w:r>
-      <w:r>
-        <w:rPr>
-          <w:rFonts w:cstheme="minorBidi"/>
-          <w:szCs w:val="24"/>
-          <w:lang w:eastAsia="ru-RU"/>
-        </w:rPr>
-        <w:t xml:space="preserve"> </w:t>
-      </w:r>
-      <w:r>
-        <w:rPr>
-          <w:rFonts w:cstheme="minorBidi"/>
-          <w:szCs w:val="24"/>
-          <w:lang w:eastAsia="ru-RU"/>
-        </w:rPr>
-        <w:t>с</w:t>
-      </w:r>
-      <w:r>
-        <w:rPr>
-          <w:rFonts w:cstheme="minorBidi"/>
-          <w:szCs w:val="24"/>
-          <w:lang w:eastAsia="ru-RU"/>
-        </w:rPr>
-        <w:t xml:space="preserve"> </w:t>
-      </w:r>
-      <w:r>
-        <w:rPr>
-          <w:rFonts w:cstheme="minorBidi"/>
-          <w:szCs w:val="24"/>
-          <w:lang w:eastAsia="ru-RU"/>
-        </w:rPr>
-        <w:t>поиском</w:t>
-      </w:r>
-      <w:r>
-        <w:rPr>
-          <w:rFonts w:cstheme="minorBidi"/>
-          <w:szCs w:val="24"/>
-          <w:lang w:eastAsia="ru-RU"/>
-        </w:rPr>
-        <w:t xml:space="preserve"> </w:t>
-      </w:r>
-      <w:r>
-        <w:rPr>
-          <w:rFonts w:cstheme="minorBidi"/>
-          <w:szCs w:val="24"/>
-          <w:lang w:eastAsia="ru-RU"/>
-        </w:rPr>
-        <w:t>клонов</w:t>
-      </w:r>
-      <w:r>
-        <w:rPr>
-          <w:rFonts w:cstheme="minorBidi"/>
-          <w:szCs w:val="24"/>
-          <w:lang w:eastAsia="ru-RU"/>
-        </w:rPr>
-        <w:t xml:space="preserve"> (</w:t>
-      </w:r>
-      <w:r>
-        <w:rPr>
-          <w:rFonts w:cstheme="minorBidi"/>
-          <w:szCs w:val="24"/>
-          <w:lang w:eastAsia="ru-RU"/>
-        </w:rPr>
-        <w:t>несколько</w:t>
-      </w:r>
-      <w:r>
-        <w:rPr>
-          <w:rFonts w:cstheme="minorBidi"/>
-          <w:szCs w:val="24"/>
-          <w:lang w:eastAsia="ru-RU"/>
-        </w:rPr>
-        <w:t xml:space="preserve"> </w:t>
-      </w:r>
-      <w:r>
-        <w:rPr>
-          <w:rFonts w:cstheme="minorBidi"/>
-          <w:szCs w:val="24"/>
-          <w:lang w:eastAsia="ru-RU"/>
-        </w:rPr>
-        <w:t>предложений</w:t>
-      </w:r>
-      <w:r>
-        <w:rPr>
-          <w:rFonts w:cstheme="minorBidi"/>
-          <w:szCs w:val="24"/>
-          <w:lang w:eastAsia="ru-RU"/>
-        </w:rPr>
-        <w:t xml:space="preserve">, </w:t>
-      </w:r>
-      <w:r>
-        <w:rPr>
-          <w:rFonts w:cstheme="minorBidi"/>
-          <w:szCs w:val="24"/>
-          <w:lang w:eastAsia="ru-RU"/>
-        </w:rPr>
-        <w:t>найти</w:t>
-      </w:r>
-      <w:r>
-        <w:rPr>
-          <w:rFonts w:cstheme="minorBidi"/>
-          <w:szCs w:val="24"/>
-          <w:lang w:eastAsia="ru-RU"/>
-        </w:rPr>
-        <w:t xml:space="preserve"> </w:t>
-      </w:r>
-      <w:r>
-        <w:rPr>
-          <w:rFonts w:cstheme="minorBidi"/>
-          <w:szCs w:val="24"/>
-          <w:lang w:eastAsia="ru-RU"/>
-        </w:rPr>
-        <w:t>подходящее</w:t>
-      </w:r>
-      <w:r>
-        <w:rPr>
-          <w:rFonts w:cstheme="minorBidi"/>
-          <w:szCs w:val="24"/>
-          <w:lang w:eastAsia="ru-RU"/>
-        </w:rPr>
-        <w:t xml:space="preserve"> </w:t>
-      </w:r>
-      <w:r>
-        <w:rPr>
-          <w:rFonts w:cstheme="minorBidi"/>
-          <w:szCs w:val="24"/>
-          <w:lang w:eastAsia="ru-RU"/>
-        </w:rPr>
-        <w:t>место</w:t>
-      </w:r>
-      <w:r>
-        <w:rPr>
-          <w:rFonts w:cstheme="minorBidi"/>
-          <w:szCs w:val="24"/>
-          <w:lang w:eastAsia="ru-RU"/>
-        </w:rPr>
-        <w:t xml:space="preserve"> </w:t>
-      </w:r>
-      <w:r>
-        <w:rPr>
-          <w:rFonts w:cstheme="minorBidi"/>
-          <w:szCs w:val="24"/>
-          <w:lang w:eastAsia="ru-RU"/>
-        </w:rPr>
-        <w:t>на</w:t>
-      </w:r>
-      <w:r>
-        <w:rPr>
-          <w:rFonts w:cstheme="minorBidi"/>
-          <w:szCs w:val="24"/>
-          <w:lang w:eastAsia="ru-RU"/>
-        </w:rPr>
-        <w:t xml:space="preserve"> </w:t>
-      </w:r>
-      <w:r>
-        <w:rPr>
-          <w:rFonts w:cstheme="minorBidi"/>
-          <w:szCs w:val="24"/>
-          <w:lang w:eastAsia="ru-RU"/>
-        </w:rPr>
-        <w:t>сайте</w:t>
-      </w:r>
+        <w:t xml:space="preserve"> найти подходящее место на страничке</w:t>
+      </w:r>
+      <w:bookmarkStart w:id="0" w:name="_GoBack"/>
+      <w:bookmarkEnd w:id="0"/>
       <w:r>
         <w:rPr>
           <w:rFonts w:cstheme="minorBidi"/>
@@ -5756,62 +5398,10 @@
           <w:shd w:val="clear" w:color="auto" w:fill="00FFFF"/>
           <w:lang w:eastAsia="ru-RU"/>
         </w:rPr>
-        <w:t>Выложит</w:t>
-      </w:r>
-      <w:r>
-        <w:rPr>
-          <w:rFonts w:cstheme="minorBidi"/>
-          <w:szCs w:val="24"/>
-          <w:shd w:val="clear" w:color="auto" w:fill="00FFFF"/>
-          <w:lang w:eastAsia="ru-RU"/>
-        </w:rPr>
-        <w:t>ь</w:t>
-      </w:r>
-      <w:r>
-        <w:rPr>
-          <w:rFonts w:cstheme="minorBidi"/>
-          <w:szCs w:val="24"/>
-          <w:shd w:val="clear" w:color="auto" w:fill="00FFFF"/>
-          <w:lang w:eastAsia="ru-RU"/>
-        </w:rPr>
-        <w:t xml:space="preserve"> </w:t>
-      </w:r>
-      <w:r>
-        <w:rPr>
-          <w:rFonts w:cstheme="minorBidi"/>
-          <w:szCs w:val="24"/>
-          <w:shd w:val="clear" w:color="auto" w:fill="00FFFF"/>
-          <w:lang w:eastAsia="ru-RU"/>
-        </w:rPr>
-        <w:t>новую</w:t>
-      </w:r>
-      <w:r>
-        <w:rPr>
-          <w:rFonts w:cstheme="minorBidi"/>
-          <w:szCs w:val="24"/>
-          <w:shd w:val="clear" w:color="auto" w:fill="00FFFF"/>
-          <w:lang w:eastAsia="ru-RU"/>
-        </w:rPr>
-        <w:t xml:space="preserve"> </w:t>
-      </w:r>
-      <w:r>
-        <w:rPr>
-          <w:rFonts w:cstheme="minorBidi"/>
-          <w:szCs w:val="24"/>
-          <w:shd w:val="clear" w:color="auto" w:fill="00FFFF"/>
-          <w:lang w:eastAsia="ru-RU"/>
-        </w:rPr>
-        <w:t>версию</w:t>
-      </w:r>
-      <w:r>
-        <w:rPr>
-          <w:rFonts w:cstheme="minorBidi"/>
-          <w:szCs w:val="24"/>
-          <w:shd w:val="clear" w:color="auto" w:fill="00FFFF"/>
-          <w:lang w:eastAsia="ru-RU"/>
-        </w:rPr>
-        <w:t xml:space="preserve"> </w:t>
-      </w:r>
+        <w:lastRenderedPageBreak/>
+        <w:t xml:space="preserve">Выложить новую версию </w:t>
+      </w:r>
+      <w:proofErr w:type="spellStart"/>
       <w:r>
         <w:rPr>
           <w:rFonts w:cstheme="minorBidi"/>
@@ -5821,6 +5411,7 @@
         </w:rPr>
         <w:t>DocLine</w:t>
       </w:r>
+      <w:proofErr w:type="spellEnd"/>
       <w:r>
         <w:rPr>
           <w:rFonts w:cstheme="minorBidi"/>
@@ -5828,8 +5419,9 @@
           <w:shd w:val="clear" w:color="auto" w:fill="00FFFF"/>
           <w:lang w:eastAsia="ru-RU"/>
         </w:rPr>
-        <w:t xml:space="preserve"> </w:t>
-      </w:r>
+        <w:t xml:space="preserve"> вместе с </w:t>
+      </w:r>
+      <w:proofErr w:type="gramStart"/>
       <w:r>
         <w:rPr>
           <w:rFonts w:cstheme="minorBidi"/>
@@ -5837,8 +5429,9 @@
           <w:shd w:val="clear" w:color="auto" w:fill="00FFFF"/>
           <w:lang w:eastAsia="ru-RU"/>
         </w:rPr>
-        <w:t>вместе</w:t>
-      </w:r>
+        <w:t>нашим</w:t>
+      </w:r>
+      <w:proofErr w:type="gramEnd"/>
       <w:r>
         <w:rPr>
           <w:rFonts w:cstheme="minorBidi"/>
@@ -5848,6 +5441,7 @@
         </w:rPr>
         <w:t xml:space="preserve"> </w:t>
       </w:r>
+      <w:proofErr w:type="spellStart"/>
       <w:r>
         <w:rPr>
           <w:rFonts w:cstheme="minorBidi"/>
@@ -5855,8 +5449,9 @@
           <w:shd w:val="clear" w:color="auto" w:fill="00FFFF"/>
           <w:lang w:eastAsia="ru-RU"/>
         </w:rPr>
-        <w:t>с</w:t>
-      </w:r>
+        <w:t>тулом</w:t>
+      </w:r>
+      <w:proofErr w:type="spellEnd"/>
       <w:r>
         <w:rPr>
           <w:rFonts w:cstheme="minorBidi"/>
@@ -5864,7 +5459,7 @@
           <w:shd w:val="clear" w:color="auto" w:fill="00FFFF"/>
           <w:lang w:eastAsia="ru-RU"/>
         </w:rPr>
-        <w:t xml:space="preserve"> </w:t>
+        <w:t xml:space="preserve"> на сайт</w:t>
       </w:r>
       <w:r>
         <w:rPr>
@@ -5873,279 +5468,42 @@
           <w:shd w:val="clear" w:color="auto" w:fill="00FFFF"/>
           <w:lang w:eastAsia="ru-RU"/>
         </w:rPr>
-        <w:t>нашим</w:t>
+        <w:br/>
       </w:r>
       <w:r>
         <w:rPr>
           <w:rFonts w:cstheme="minorBidi"/>
+          <w:b/>
+          <w:color w:val="FF0000"/>
           <w:szCs w:val="24"/>
           <w:shd w:val="clear" w:color="auto" w:fill="00FFFF"/>
           <w:lang w:eastAsia="ru-RU"/>
         </w:rPr>
-        <w:t xml:space="preserve"> </w:t>
-      </w:r>
+        <w:t xml:space="preserve">(автоматически обновляется в </w:t>
+      </w:r>
+      <w:proofErr w:type="spellStart"/>
       <w:r>
         <w:rPr>
           <w:rFonts w:cstheme="minorBidi"/>
+          <w:b/>
+          <w:color w:val="FF0000"/>
           <w:szCs w:val="24"/>
           <w:shd w:val="clear" w:color="auto" w:fill="00FFFF"/>
           <w:lang w:eastAsia="ru-RU"/>
         </w:rPr>
-        <w:t>тулом</w:t>
-      </w:r>
+        <w:t>репозитории</w:t>
+      </w:r>
+      <w:proofErr w:type="spellEnd"/>
       <w:r>
         <w:rPr>
           <w:rFonts w:cstheme="minorBidi"/>
+          <w:b/>
+          <w:color w:val="FF0000"/>
           <w:szCs w:val="24"/>
           <w:shd w:val="clear" w:color="auto" w:fill="00FFFF"/>
           <w:lang w:eastAsia="ru-RU"/>
         </w:rPr>
-        <w:t xml:space="preserve"> </w:t>
-      </w:r>
-      <w:r>
-        <w:rPr>
-          <w:rFonts w:cstheme="minorBidi"/>
-          <w:szCs w:val="24"/>
-          <w:shd w:val="clear" w:color="auto" w:fill="00FFFF"/>
-          <w:lang w:eastAsia="ru-RU"/>
-        </w:rPr>
-        <w:t>на</w:t>
-      </w:r>
-      <w:r>
-        <w:rPr>
-          <w:rFonts w:cstheme="minorBidi"/>
-          <w:szCs w:val="24"/>
-          <w:shd w:val="clear" w:color="auto" w:fill="00FFFF"/>
-          <w:lang w:eastAsia="ru-RU"/>
-        </w:rPr>
-        <w:t xml:space="preserve"> </w:t>
-      </w:r>
-      <w:r>
-        <w:rPr>
-          <w:rFonts w:cstheme="minorBidi"/>
-          <w:szCs w:val="24"/>
-          <w:shd w:val="clear" w:color="auto" w:fill="00FFFF"/>
-          <w:lang w:eastAsia="ru-RU"/>
-        </w:rPr>
-        <w:t>сайт</w:t>
-      </w:r>
-      <w:r>
-        <w:rPr>
-          <w:rFonts w:cstheme="minorBidi"/>
-          <w:szCs w:val="24"/>
-          <w:shd w:val="clear" w:color="auto" w:fill="00FFFF"/>
-          <w:lang w:eastAsia="ru-RU"/>
-        </w:rPr>
-        <w:br/>
-      </w:r>
-      <w:r>
-        <w:rPr>
-          <w:rFonts w:cstheme="minorBidi"/>
-          <w:b/>
-          <w:color w:val="FF0000"/>
-          <w:szCs w:val="24"/>
-          <w:shd w:val="clear" w:color="auto" w:fill="00FFFF"/>
-          <w:lang w:eastAsia="ru-RU"/>
-        </w:rPr>
-        <w:t>(</w:t>
-      </w:r>
-      <w:r>
-        <w:rPr>
-          <w:rFonts w:cstheme="minorBidi"/>
-          <w:b/>
-          <w:color w:val="FF0000"/>
-          <w:szCs w:val="24"/>
-          <w:shd w:val="clear" w:color="auto" w:fill="00FFFF"/>
-          <w:lang w:eastAsia="ru-RU"/>
-        </w:rPr>
-        <w:t>автоматически</w:t>
-      </w:r>
-      <w:r>
-        <w:rPr>
-          <w:rFonts w:cstheme="minorBidi"/>
-          <w:b/>
-          <w:color w:val="FF0000"/>
-          <w:szCs w:val="24"/>
-          <w:shd w:val="clear" w:color="auto" w:fill="00FFFF"/>
-          <w:lang w:eastAsia="ru-RU"/>
-        </w:rPr>
-        <w:t xml:space="preserve"> </w:t>
-      </w:r>
-      <w:r>
-        <w:rPr>
-          <w:rFonts w:cstheme="minorBidi"/>
-          <w:b/>
-          <w:color w:val="FF0000"/>
-          <w:szCs w:val="24"/>
-          <w:shd w:val="clear" w:color="auto" w:fill="00FFFF"/>
-          <w:lang w:eastAsia="ru-RU"/>
-        </w:rPr>
-        <w:t>обновляется</w:t>
-      </w:r>
-      <w:r>
-        <w:rPr>
-          <w:rFonts w:cstheme="minorBidi"/>
-          <w:b/>
-          <w:color w:val="FF0000"/>
-          <w:szCs w:val="24"/>
-          <w:shd w:val="clear" w:color="auto" w:fill="00FFFF"/>
-          <w:lang w:eastAsia="ru-RU"/>
-        </w:rPr>
-        <w:t xml:space="preserve"> </w:t>
-      </w:r>
-      <w:r>
-        <w:rPr>
-          <w:rFonts w:cstheme="minorBidi"/>
-          <w:b/>
-          <w:color w:val="FF0000"/>
-          <w:szCs w:val="24"/>
-          <w:shd w:val="clear" w:color="auto" w:fill="00FFFF"/>
-          <w:lang w:eastAsia="ru-RU"/>
-        </w:rPr>
-        <w:t>в</w:t>
-      </w:r>
-      <w:r>
-        <w:rPr>
-          <w:rFonts w:cstheme="minorBidi"/>
-          <w:b/>
-          <w:color w:val="FF0000"/>
-          <w:szCs w:val="24"/>
-          <w:shd w:val="clear" w:color="auto" w:fill="00FFFF"/>
-          <w:lang w:eastAsia="ru-RU"/>
-        </w:rPr>
-        <w:t xml:space="preserve"> </w:t>
-      </w:r>
-      <w:r>
-        <w:rPr>
-          <w:rFonts w:cstheme="minorBidi"/>
-          <w:b/>
-          <w:color w:val="FF0000"/>
-          <w:szCs w:val="24"/>
-          <w:shd w:val="clear" w:color="auto" w:fill="00FFFF"/>
-          <w:lang w:eastAsia="ru-RU"/>
-        </w:rPr>
-        <w:t>репозитории</w:t>
-      </w:r>
-      <w:r>
-        <w:rPr>
-          <w:rFonts w:cstheme="minorBidi"/>
-          <w:b/>
-          <w:color w:val="FF0000"/>
-          <w:szCs w:val="24"/>
-          <w:shd w:val="clear" w:color="auto" w:fill="00FFFF"/>
-          <w:lang w:eastAsia="ru-RU"/>
-        </w:rPr>
-        <w:t xml:space="preserve"> </w:t>
-      </w:r>
-      <w:r>
-        <w:rPr>
-          <w:rFonts w:cstheme="minorBidi"/>
-          <w:b/>
-          <w:color w:val="FF0000"/>
-          <w:szCs w:val="24"/>
-          <w:shd w:val="clear" w:color="auto" w:fill="00FFFF"/>
-          <w:lang w:eastAsia="ru-RU"/>
-        </w:rPr>
-        <w:t>по</w:t>
-      </w:r>
-      <w:r>
-        <w:rPr>
-          <w:rFonts w:cstheme="minorBidi"/>
-          <w:b/>
-          <w:color w:val="FF0000"/>
-          <w:szCs w:val="24"/>
-          <w:shd w:val="clear" w:color="auto" w:fill="00FFFF"/>
-          <w:lang w:eastAsia="ru-RU"/>
-        </w:rPr>
-        <w:t xml:space="preserve"> </w:t>
-      </w:r>
-      <w:r>
-        <w:rPr>
-          <w:rFonts w:cstheme="minorBidi"/>
-          <w:b/>
-          <w:color w:val="FF0000"/>
-          <w:szCs w:val="24"/>
-          <w:shd w:val="clear" w:color="auto" w:fill="00FFFF"/>
-          <w:lang w:eastAsia="ru-RU"/>
-        </w:rPr>
-        <w:t>мере</w:t>
-      </w:r>
-      <w:r>
-        <w:rPr>
-          <w:rFonts w:cstheme="minorBidi"/>
-          <w:b/>
-          <w:color w:val="FF0000"/>
-          <w:szCs w:val="24"/>
-          <w:shd w:val="clear" w:color="auto" w:fill="00FFFF"/>
-          <w:lang w:eastAsia="ru-RU"/>
-        </w:rPr>
-        <w:t xml:space="preserve"> </w:t>
-      </w:r>
-      <w:r>
-        <w:rPr>
-          <w:rFonts w:cstheme="minorBidi"/>
-          <w:b/>
-          <w:color w:val="FF0000"/>
-          <w:szCs w:val="24"/>
-          <w:shd w:val="clear" w:color="auto" w:fill="00FFFF"/>
-          <w:lang w:eastAsia="ru-RU"/>
-        </w:rPr>
-        <w:t>разработки</w:t>
-      </w:r>
-      <w:r>
-        <w:rPr>
-          <w:rFonts w:cstheme="minorBidi"/>
-          <w:b/>
-          <w:color w:val="FF0000"/>
-          <w:szCs w:val="24"/>
-          <w:shd w:val="clear" w:color="auto" w:fill="00FFFF"/>
-          <w:lang w:eastAsia="ru-RU"/>
-        </w:rPr>
-        <w:t xml:space="preserve"> </w:t>
-      </w:r>
-      <w:r>
-        <w:rPr>
-          <w:rFonts w:cstheme="minorBidi"/>
-          <w:b/>
-          <w:color w:val="FF0000"/>
-          <w:szCs w:val="24"/>
-          <w:shd w:val="clear" w:color="auto" w:fill="00FFFF"/>
-          <w:lang w:eastAsia="ru-RU"/>
-        </w:rPr>
-        <w:t>в</w:t>
-      </w:r>
-      <w:r>
-        <w:rPr>
-          <w:rFonts w:cstheme="minorBidi"/>
-          <w:b/>
-          <w:color w:val="FF0000"/>
-          <w:szCs w:val="24"/>
-          <w:shd w:val="clear" w:color="auto" w:fill="00FFFF"/>
-          <w:lang w:eastAsia="ru-RU"/>
-        </w:rPr>
-        <w:t xml:space="preserve"> </w:t>
-      </w:r>
-      <w:r>
-        <w:rPr>
-          <w:rFonts w:cstheme="minorBidi"/>
-          <w:b/>
-          <w:color w:val="FF0000"/>
-          <w:szCs w:val="24"/>
-          <w:shd w:val="clear" w:color="auto" w:fill="00FFFF"/>
-          <w:lang w:eastAsia="ru-RU"/>
-        </w:rPr>
-        <w:t>результате</w:t>
-      </w:r>
-      <w:r>
-        <w:rPr>
-          <w:rFonts w:cstheme="minorBidi"/>
-          <w:b/>
-          <w:color w:val="FF0000"/>
-          <w:szCs w:val="24"/>
-          <w:shd w:val="clear" w:color="auto" w:fill="00FFFF"/>
-          <w:lang w:eastAsia="ru-RU"/>
-        </w:rPr>
-        <w:t xml:space="preserve"> 3.2)</w:t>
+        <w:t xml:space="preserve"> по мере разработки в результате 3.2)</w:t>
       </w:r>
     </w:p>
     <w:p>
@@ -6481,6 +5839,7 @@
         </w:rPr>
         <w:t xml:space="preserve"> </w:t>
       </w:r>
+      <w:proofErr w:type="spellStart"/>
       <w:r>
         <w:rPr>
           <w:rFonts w:ascii="Arial" w:cstheme="minorBidi"/>
@@ -6493,6 +5852,7 @@
         </w:rPr>
         <w:t>Клочкова</w:t>
       </w:r>
+      <w:proofErr w:type="spellEnd"/>
       <w:r>
         <w:rPr>
           <w:rFonts w:ascii="Arial" w:cstheme="minorBidi"/>
@@ -6583,6 +5943,7 @@
         </w:rPr>
         <w:t xml:space="preserve"> </w:t>
       </w:r>
+      <w:proofErr w:type="spellStart"/>
       <w:r>
         <w:rPr>
           <w:rFonts w:ascii="Arial" w:cstheme="minorBidi"/>
@@ -6593,6 +5954,7 @@
         </w:rPr>
         <w:t>многофайловых</w:t>
       </w:r>
+      <w:proofErr w:type="spellEnd"/>
       <w:r>
         <w:rPr>
           <w:rFonts w:ascii="Arial" w:cstheme="minorBidi"/>
@@ -7100,18 +6462,7 @@
           <w:shd w:val="clear" w:color="auto" w:fill="FFFF00"/>
           <w:lang w:eastAsia="ru-RU"/>
         </w:rPr>
-        <w:t>кло</w:t>
-      </w:r>
-      <w:r>
-        <w:rPr>
-          <w:rFonts w:ascii="Arial" w:cstheme="minorBidi"/>
-          <w:color w:val="000000"/>
-          <w:sz w:val="20"/>
-          <w:szCs w:val="24"/>
-          <w:shd w:val="clear" w:color="auto" w:fill="FFFF00"/>
-          <w:lang w:eastAsia="ru-RU"/>
-        </w:rPr>
-        <w:t>нов</w:t>
+        <w:t>клонов</w:t>
       </w:r>
       <w:r>
         <w:rPr>
@@ -7190,6 +6541,7 @@
         </w:rPr>
         <w:t xml:space="preserve"> </w:t>
       </w:r>
+      <w:proofErr w:type="spellStart"/>
       <w:r>
         <w:rPr>
           <w:rFonts w:ascii="Arial" w:cstheme="minorBidi"/>
@@ -7201,6 +6553,7 @@
         </w:rPr>
         <w:t>нижнеуровневых</w:t>
       </w:r>
+      <w:proofErr w:type="spellEnd"/>
       <w:r>
         <w:rPr>
           <w:rFonts w:ascii="Arial" w:cstheme="minorBidi"/>
@@ -7232,8 +6585,21 @@
           <w:shd w:val="clear" w:color="auto" w:fill="FFFF00"/>
           <w:lang w:eastAsia="ru-RU"/>
         </w:rPr>
-        <w:t>).</w:t>
-      </w:r>
+        <w:t>)</w:t>
+      </w:r>
+      <w:proofErr w:type="gramStart"/>
+      <w:r>
+        <w:rPr>
+          <w:rFonts w:ascii="Arial" w:cstheme="minorBidi"/>
+          <w:color w:val="000000"/>
+          <w:sz w:val="20"/>
+          <w:szCs w:val="24"/>
+          <w:shd w:val="clear" w:color="auto" w:fill="FFFF00"/>
+          <w:lang w:eastAsia="ru-RU"/>
+        </w:rPr>
+        <w:t>.</w:t>
+      </w:r>
+      <w:proofErr w:type="gramEnd"/>
       <w:r>
         <w:rPr>
           <w:rFonts w:ascii="Arial" w:cstheme="minorBidi"/>
@@ -7257,17 +6623,31 @@
         </w:rPr>
         <w:t>(</w:t>
       </w:r>
-      <w:r>
-        <w:rPr>
-          <w:rFonts w:ascii="Arial" w:cstheme="minorBidi"/>
-          <w:b/>
-          <w:color w:val="FF0000"/>
-          <w:sz w:val="20"/>
-          <w:szCs w:val="24"/>
-          <w:shd w:val="clear" w:color="auto" w:fill="FFFF00"/>
-          <w:lang w:eastAsia="ru-RU"/>
-        </w:rPr>
-        <w:t>занимается</w:t>
+      <w:proofErr w:type="gramStart"/>
+      <w:r>
+        <w:rPr>
+          <w:rFonts w:ascii="Arial" w:cstheme="minorBidi"/>
+          <w:b/>
+          <w:color w:val="FF0000"/>
+          <w:sz w:val="20"/>
+          <w:szCs w:val="24"/>
+          <w:shd w:val="clear" w:color="auto" w:fill="FFFF00"/>
+          <w:lang w:eastAsia="ru-RU"/>
+        </w:rPr>
+        <w:t>з</w:t>
+      </w:r>
+      <w:proofErr w:type="gramEnd"/>
+      <w:r>
+        <w:rPr>
+          <w:rFonts w:ascii="Arial" w:cstheme="minorBidi"/>
+          <w:b/>
+          <w:color w:val="FF0000"/>
+          <w:sz w:val="20"/>
+          <w:szCs w:val="24"/>
+          <w:shd w:val="clear" w:color="auto" w:fill="FFFF00"/>
+          <w:lang w:eastAsia="ru-RU"/>
+        </w:rPr>
+        <w:t>анимается</w:t>
       </w:r>
       <w:r>
         <w:rPr>
@@ -7722,7 +7102,9 @@
   </w:style>
   <w:style w:type="character" w:default="1" w:styleId="DefaultParagraphFont">
     <w:name w:val="Default Paragraph Font"/>
-    <w:uiPriority w:val="99"/>
+    <w:uiPriority w:val="1"/>
+    <w:semiHidden/>
+    <w:unhideWhenUsed/>
   </w:style>
   <w:style w:type="table" w:default="1" w:styleId="TableNormal">
     <w:name w:val="Normal Table"/>
@@ -8261,7 +7643,9 @@
   </w:style>
   <w:style w:type="character" w:default="1" w:styleId="DefaultParagraphFont">
     <w:name w:val="Default Paragraph Font"/>
-    <w:uiPriority w:val="99"/>
+    <w:uiPriority w:val="1"/>
+    <w:semiHidden/>
+    <w:unhideWhenUsed/>
   </w:style>
   <w:style w:type="table" w:default="1" w:styleId="TableNormal">
     <w:name w:val="Normal Table"/>

</xml_diff>

<commit_message>
Web page marked done
</commit_message>
<xml_diff>
--- a/pyclonestats/doc/todo-clones-ru.docx
+++ b/pyclonestats/doc/todo-clones-ru.docx
@@ -5287,6 +5287,8 @@
         </w:rPr>
         <w:t>страничка</w:t>
       </w:r>
+      <w:bookmarkStart w:id="0" w:name="_GoBack"/>
+      <w:bookmarkEnd w:id="0"/>
     </w:p>
     <w:p>
       <w:pPr>
@@ -5300,12 +5302,14 @@
         <w:rPr>
           <w:rFonts w:cstheme="minorBidi"/>
           <w:szCs w:val="24"/>
+          <w:highlight w:val="green"/>
         </w:rPr>
       </w:pPr>
       <w:r>
         <w:rPr>
           <w:rFonts w:cstheme="minorBidi"/>
           <w:szCs w:val="24"/>
+          <w:highlight w:val="green"/>
         </w:rPr>
         <w:t xml:space="preserve">Взять исходники странички у К.Ю. </w:t>
       </w:r>
@@ -5314,6 +5318,7 @@
         <w:rPr>
           <w:rFonts w:cstheme="minorBidi"/>
           <w:szCs w:val="24"/>
+          <w:highlight w:val="green"/>
         </w:rPr>
         <w:t>Романовского</w:t>
       </w:r>
@@ -5322,6 +5327,7 @@
         <w:rPr>
           <w:rFonts w:cstheme="minorBidi"/>
           <w:szCs w:val="24"/>
+          <w:highlight w:val="green"/>
         </w:rPr>
         <w:t xml:space="preserve"> и поднять ее.</w:t>
       </w:r>
@@ -5338,6 +5344,7 @@
         <w:rPr>
           <w:rFonts w:cstheme="minorBidi"/>
           <w:szCs w:val="24"/>
+          <w:highlight w:val="green"/>
         </w:rPr>
       </w:pPr>
       <w:r>
@@ -5346,6 +5353,7 @@
           <w:color w:val="000000"/>
           <w:sz w:val="20"/>
           <w:szCs w:val="24"/>
+          <w:highlight w:val="green"/>
           <w:lang w:eastAsia="ru-RU"/>
         </w:rPr>
         <w:t>Отдельно</w:t>
@@ -5354,6 +5362,7 @@
         <w:rPr>
           <w:rFonts w:cstheme="minorBidi"/>
           <w:szCs w:val="24"/>
+          <w:highlight w:val="green"/>
           <w:lang w:eastAsia="ru-RU"/>
         </w:rPr>
         <w:t xml:space="preserve"> написать по-русски и по-английски про новую функциональность с поиском клонов (несколько предложений,</w:t>
@@ -5362,16 +5371,16 @@
         <w:rPr>
           <w:rFonts w:cstheme="minorBidi"/>
           <w:szCs w:val="24"/>
+          <w:highlight w:val="green"/>
           <w:lang w:eastAsia="ru-RU"/>
         </w:rPr>
         <w:t xml:space="preserve"> найти подходящее место на страничке</w:t>
       </w:r>
-      <w:bookmarkStart w:id="0" w:name="_GoBack"/>
-      <w:bookmarkEnd w:id="0"/>
       <w:r>
         <w:rPr>
           <w:rFonts w:cstheme="minorBidi"/>
           <w:szCs w:val="24"/>
+          <w:highlight w:val="green"/>
           <w:lang w:eastAsia="ru-RU"/>
         </w:rPr>
         <w:t>)</w:t>

</xml_diff>